<commit_message>
Reflective report on part2 updated
</commit_message>
<xml_diff>
--- a/Reflective Report.docx
+++ b/Reflective Report.docx
@@ -301,23 +301,67 @@
         <w:rPr>
           <w:color w:val="000000"/>
         </w:rPr>
-        <w:t xml:space="preserve"> class was responsible for loading patient, clinician, and appointment data, as well as appending newly created prescription records. </w:t>
-      </w:r>
+        <w:t xml:space="preserve"> class was responsible for loading patient, clinician, and appointment data, as well as appending newly created prescription records.</w:t>
+      </w:r>
+    </w:p>
+    <w:p>
+      <w:pPr>
+        <w:pStyle w:val="NormalWeb"/>
+        <w:rPr>
+          <w:color w:val="000000"/>
+        </w:rPr>
+      </w:pPr>
+      <w:r>
+        <w:rPr>
+          <w:color w:val="000000"/>
+        </w:rPr>
+        <w:t>Git was used throughout development to track incremental changes, with meaningful commit messages documenting the progression from core model implementation to GUI integration and final feature refinement. This approach provided clear evidence of iterative software development</w:t>
+      </w:r>
+    </w:p>
+    <w:p>
+      <w:pPr>
+        <w:pStyle w:val="NormalWeb"/>
+        <w:rPr>
+          <w:color w:val="000000"/>
+        </w:rPr>
+      </w:pPr>
+      <w:r>
+        <w:rPr>
+          <w:color w:val="000000"/>
+        </w:rPr>
+        <w:t>In conclusion, the final implementation successfully translates the Part 1 designs into a working Java application. The use of MVC, the Singleton pattern, and clearly separated responsibilities demonstrates appropriate software engineering practice and results in a modular, maintainable healthcare management system.</w:t>
+      </w:r>
+    </w:p>
+    <w:p>
+      <w:pPr>
+        <w:pStyle w:val="NormalWeb"/>
+        <w:rPr>
+          <w:color w:val="000000"/>
+        </w:rPr>
+      </w:pPr>
+      <w:r>
+        <w:rPr>
+          <w:color w:val="000000"/>
+        </w:rPr>
+        <w:t xml:space="preserve">Here’s my GitHub repo: </w:t>
+      </w:r>
+      <w:hyperlink r:id="rId5" w:history="1">
+        <w:r>
+          <w:rPr>
+            <w:rStyle w:val="Hyperlink"/>
+          </w:rPr>
+          <w:t>https://github.com/annerose0303/HealthcareManagement</w:t>
+        </w:r>
+      </w:hyperlink>
     </w:p>
     <w:p>
       <w:pPr>
         <w:pStyle w:val="NormalWeb"/>
       </w:pPr>
-      <w:r>
-        <w:rPr>
-          <w:color w:val="000000"/>
-        </w:rPr>
-        <w:t>In conclusion, the final implementation successfully translates the Part 1 designs into a working Java application. The use of MVC, the Singleton pattern, and clearly separated responsibilities demonstrates appropriate software engineering practice and results in a modular, maintainable healthcare management system.</w:t>
-      </w:r>
     </w:p>
     <w:sectPr>
       <w:pgSz w:w="11906" w:h="16838"/>
-      <w:pgMar w:top="1440" w:right="1440" w:bottom="1440" w:left="1440" w:header="708" w:footer="708" w:gutter="0"/>
+      <w:pgMar w:top="720" w:right="720" w:bottom="720" w:left="720" w:header="708" w:footer="708" w:gutter="0"/>
       <w:cols w:space="708"/>
       <w:docGrid w:linePitch="360"/>
     </w:sectPr>
@@ -1272,6 +1316,29 @@
       <w:bCs/>
     </w:rPr>
   </w:style>
+  <w:style w:type="character" w:styleId="Hyperlink">
+    <w:name w:val="Hyperlink"/>
+    <w:basedOn w:val="DefaultParagraphFont"/>
+    <w:uiPriority w:val="99"/>
+    <w:unhideWhenUsed/>
+    <w:rsid w:val="00006914"/>
+    <w:rPr>
+      <w:color w:val="467886" w:themeColor="hyperlink"/>
+      <w:u w:val="single"/>
+    </w:rPr>
+  </w:style>
+  <w:style w:type="character" w:styleId="UnresolvedMention">
+    <w:name w:val="Unresolved Mention"/>
+    <w:basedOn w:val="DefaultParagraphFont"/>
+    <w:uiPriority w:val="99"/>
+    <w:semiHidden/>
+    <w:unhideWhenUsed/>
+    <w:rsid w:val="00006914"/>
+    <w:rPr>
+      <w:color w:val="605E5C"/>
+      <w:shd w:val="clear" w:color="auto" w:fill="E1DFDD"/>
+    </w:rPr>
+  </w:style>
 </w:styles>
 </file>
 
@@ -1568,4 +1635,22 @@
     </a:ext>
   </a:extLst>
 </a:theme>
+</file>
+
+<file path=customXml/item1.xml><?xml version="1.0" encoding="utf-8"?>
+<b:Sources xmlns:b="http://schemas.openxmlformats.org/officeDocument/2006/bibliography" xmlns="http://schemas.openxmlformats.org/officeDocument/2006/bibliography" SelectedStyle="/APASixthEditionOfficeOnline.xsl" StyleName="APA" Version="6"/>
+</file>
+
+<file path=customXml/itemProps1.xml><?xml version="1.0" encoding="utf-8"?>
+<ds:datastoreItem xmlns:ds="http://schemas.openxmlformats.org/officeDocument/2006/customXml" ds:itemID="{7601D72B-88DA-724D-9FFD-0C9E44B29EE7}">
+  <ds:schemaRefs>
+    <ds:schemaRef ds:uri="http://schemas.openxmlformats.org/officeDocument/2006/bibliography"/>
+  </ds:schemaRefs>
+</ds:datastoreItem>
+</file>
+
+<file path=docMetadata/LabelInfo.xml><?xml version="1.0" encoding="utf-8"?>
+<clbl:labelList xmlns:clbl="http://schemas.microsoft.com/office/2020/mipLabelMetadata">
+  <clbl:label id="{93e6beba-c4aa-4731-af5d-d735b097eadb}" enabled="0" method="" siteId="{93e6beba-c4aa-4731-af5d-d735b097eadb}" removed="1"/>
+</clbl:labelList>
 </file>
</xml_diff>